<commit_message>
GITHUB link toegevoegd aan reflectie
</commit_message>
<xml_diff>
--- a/Reflectie.docx
+++ b/Reflectie.docx
@@ -5,7 +5,13 @@
     <w:sdt>
       <w:sdtPr>
         <w:rPr>
+          <w:rFonts w:eastAsiaTheme="minorHAnsi"/>
           <w:color w:val="156082" w:themeColor="accent1"/>
+          <w:kern w:val="2"/>
+          <w:sz w:val="24"/>
+          <w:szCs w:val="24"/>
+          <w:lang w:val="en-NL"/>
+          <w14:ligatures w14:val="standardContextual"/>
         </w:rPr>
         <w:id w:val="2072928385"/>
         <w:docPartObj>
@@ -15,13 +21,7 @@
       </w:sdtPr>
       <w:sdtEndPr>
         <w:rPr>
-          <w:rFonts w:eastAsiaTheme="minorHAnsi"/>
           <w:color w:val="auto"/>
-          <w:kern w:val="2"/>
-          <w:sz w:val="24"/>
-          <w:szCs w:val="24"/>
-          <w:lang w:val="en-NL"/>
-          <w14:ligatures w14:val="standardContextual"/>
         </w:rPr>
       </w:sdtEndPr>
       <w:sdtContent>
@@ -164,6 +164,7 @@
             <w:dataBinding w:prefixMappings="xmlns:ns0='http://purl.org/dc/elements/1.1/' xmlns:ns1='http://schemas.openxmlformats.org/package/2006/metadata/core-properties' " w:xpath="/ns1:coreProperties[1]/ns0:subject[1]" w:storeItemID="{6C3C8BC8-F283-45AE-878A-BAB7291924A1}"/>
             <w:text/>
           </w:sdtPr>
+          <w:sdtEndPr/>
           <w:sdtContent>
             <w:p>
               <w:pPr>
@@ -279,6 +280,7 @@
                                     <w:dataBinding w:prefixMappings="xmlns:ns0='http://schemas.openxmlformats.org/officeDocument/2006/extended-properties' " w:xpath="/ns0:Properties[1]/ns0:Company[1]" w:storeItemID="{6668398D-A668-4E3E-A5EB-62B293D839F1}"/>
                                     <w:text/>
                                   </w:sdtPr>
+                                  <w:sdtEndPr/>
                                   <w:sdtContent>
                                     <w:r>
                                       <w:rPr>
@@ -309,6 +311,7 @@
                                     <w:dataBinding w:prefixMappings="xmlns:ns0='http://schemas.microsoft.com/office/2006/coverPageProps' " w:xpath="/ns0:CoverPageProperties[1]/ns0:CompanyAddress[1]" w:storeItemID="{55AF091B-3C7A-41E3-B477-F2FDAA23CFDA}"/>
                                     <w:text/>
                                   </w:sdtPr>
+                                  <w:sdtEndPr/>
                                   <w:sdtContent>
                                     <w:r>
                                       <w:rPr>
@@ -368,6 +371,7 @@
                               <w:dataBinding w:prefixMappings="xmlns:ns0='http://schemas.openxmlformats.org/officeDocument/2006/extended-properties' " w:xpath="/ns0:Properties[1]/ns0:Company[1]" w:storeItemID="{6668398D-A668-4E3E-A5EB-62B293D839F1}"/>
                               <w:text/>
                             </w:sdtPr>
+                            <w:sdtEndPr/>
                             <w:sdtContent>
                               <w:r>
                                 <w:rPr>
@@ -398,6 +402,7 @@
                               <w:dataBinding w:prefixMappings="xmlns:ns0='http://schemas.microsoft.com/office/2006/coverPageProps' " w:xpath="/ns0:CoverPageProperties[1]/ns0:CompanyAddress[1]" w:storeItemID="{55AF091B-3C7A-41E3-B477-F2FDAA23CFDA}"/>
                               <w:text/>
                             </w:sdtPr>
+                            <w:sdtEndPr/>
                             <w:sdtContent>
                               <w:r>
                                 <w:rPr>
@@ -1999,6 +2004,116 @@
         </w:rPr>
         <w:t xml:space="preserve"> project.</w:t>
       </w:r>
+    </w:p>
+    <w:p>
+      <w:pPr>
+        <w:rPr>
+          <w:sz w:val="28"/>
+          <w:szCs w:val="28"/>
+        </w:rPr>
+      </w:pPr>
+    </w:p>
+    <w:p>
+      <w:pPr>
+        <w:rPr>
+          <w:sz w:val="28"/>
+          <w:szCs w:val="28"/>
+        </w:rPr>
+      </w:pPr>
+      <w:hyperlink r:id="rId7" w:history="1">
+        <w:r>
+          <w:rPr>
+            <w:rStyle w:val="Hyperlink"/>
+            <w:sz w:val="28"/>
+            <w:szCs w:val="28"/>
+          </w:rPr>
+          <w:t>GITHUB</w:t>
+        </w:r>
+      </w:hyperlink>
+      <w:r>
+        <w:rPr>
+          <w:sz w:val="28"/>
+          <w:szCs w:val="28"/>
+        </w:rPr>
+        <w:t xml:space="preserve"> </w:t>
+      </w:r>
+      <w:r>
+        <w:rPr>
+          <w:sz w:val="28"/>
+          <w:szCs w:val="28"/>
+        </w:rPr>
+        <w:t xml:space="preserve"> </w:t>
+      </w:r>
+      <w:r>
+        <w:rPr>
+          <w:sz w:val="28"/>
+          <w:szCs w:val="28"/>
+        </w:rPr>
+        <w:sym w:font="Wingdings" w:char="F0DF"/>
+      </w:r>
+      <w:r>
+        <w:rPr>
+          <w:sz w:val="28"/>
+          <w:szCs w:val="28"/>
+        </w:rPr>
+        <w:t xml:space="preserve"> </w:t>
+      </w:r>
+      <w:proofErr w:type="spellStart"/>
+      <w:r>
+        <w:rPr>
+          <w:sz w:val="28"/>
+          <w:szCs w:val="28"/>
+        </w:rPr>
+        <w:t>voor</w:t>
+      </w:r>
+      <w:proofErr w:type="spellEnd"/>
+      <w:r>
+        <w:rPr>
+          <w:sz w:val="28"/>
+          <w:szCs w:val="28"/>
+        </w:rPr>
+        <w:t xml:space="preserve"> </w:t>
+      </w:r>
+      <w:proofErr w:type="spellStart"/>
+      <w:r>
+        <w:rPr>
+          <w:sz w:val="28"/>
+          <w:szCs w:val="28"/>
+        </w:rPr>
+        <w:t>mijn</w:t>
+      </w:r>
+      <w:proofErr w:type="spellEnd"/>
+      <w:r>
+        <w:rPr>
+          <w:sz w:val="28"/>
+          <w:szCs w:val="28"/>
+        </w:rPr>
+        <w:t xml:space="preserve"> </w:t>
+      </w:r>
+      <w:proofErr w:type="spellStart"/>
+      <w:r>
+        <w:rPr>
+          <w:sz w:val="28"/>
+          <w:szCs w:val="28"/>
+        </w:rPr>
+        <w:t>opdracht</w:t>
+      </w:r>
+      <w:proofErr w:type="spellEnd"/>
+      <w:r>
+        <w:rPr>
+          <w:sz w:val="28"/>
+          <w:szCs w:val="28"/>
+        </w:rPr>
+        <w:t>.</w:t>
+      </w:r>
+    </w:p>
+    <w:p>
+      <w:pPr>
+        <w:rPr>
+          <w:sz w:val="28"/>
+          <w:szCs w:val="28"/>
+        </w:rPr>
+      </w:pPr>
     </w:p>
     <w:sectPr>
       <w:pgSz w:w="11906" w:h="16838"/>
@@ -2962,6 +3077,41 @@
       <w14:ligatures w14:val="none"/>
     </w:rPr>
   </w:style>
+  <w:style w:type="character" w:styleId="Hyperlink">
+    <w:name w:val="Hyperlink"/>
+    <w:basedOn w:val="DefaultParagraphFont"/>
+    <w:uiPriority w:val="99"/>
+    <w:unhideWhenUsed/>
+    <w:rsid w:val="0046731A"/>
+    <w:rPr>
+      <w:color w:val="467886" w:themeColor="hyperlink"/>
+      <w:u w:val="single"/>
+    </w:rPr>
+  </w:style>
+  <w:style w:type="character" w:styleId="UnresolvedMention">
+    <w:name w:val="Unresolved Mention"/>
+    <w:basedOn w:val="DefaultParagraphFont"/>
+    <w:uiPriority w:val="99"/>
+    <w:semiHidden/>
+    <w:unhideWhenUsed/>
+    <w:rsid w:val="0046731A"/>
+    <w:rPr>
+      <w:color w:val="605E5C"/>
+      <w:shd w:val="clear" w:color="auto" w:fill="E1DFDD"/>
+    </w:rPr>
+  </w:style>
+  <w:style w:type="character" w:styleId="FollowedHyperlink">
+    <w:name w:val="FollowedHyperlink"/>
+    <w:basedOn w:val="DefaultParagraphFont"/>
+    <w:uiPriority w:val="99"/>
+    <w:semiHidden/>
+    <w:unhideWhenUsed/>
+    <w:rsid w:val="0046731A"/>
+    <w:rPr>
+      <w:color w:val="96607D" w:themeColor="followedHyperlink"/>
+      <w:u w:val="single"/>
+    </w:rPr>
+  </w:style>
 </w:styles>
 </file>
 
@@ -3057,6 +3207,13 @@
     <w:pitch w:val="variable"/>
     <w:sig w:usb0="20000287" w:usb1="00000003" w:usb2="00000000" w:usb3="00000000" w:csb0="0000019F" w:csb1="00000000"/>
   </w:font>
+  <w:font w:name="Wingdings">
+    <w:panose1 w:val="05000000000000000000"/>
+    <w:charset w:val="02"/>
+    <w:family w:val="auto"/>
+    <w:pitch w:val="variable"/>
+    <w:sig w:usb0="00000000" w:usb1="10000000" w:usb2="00000000" w:usb3="00000000" w:csb0="80000000" w:csb1="00000000"/>
+  </w:font>
 </w:fonts>
 </file>
 
@@ -3076,7 +3233,9 @@
   </w:compat>
   <w:rsids>
     <w:rsidRoot w:val="00653B57"/>
+    <w:rsid w:val="00502A1D"/>
     <w:rsid w:val="00653B57"/>
+    <w:rsid w:val="006E56B3"/>
     <w:rsid w:val="00EE788B"/>
   </w:rsids>
   <m:mathPr>

</xml_diff>